<commit_message>
Final changes for v5
</commit_message>
<xml_diff>
--- a/DataLoad/IndicatorMeasures.docx
+++ b/DataLoad/IndicatorMeasures.docx
@@ -3,8 +3,18 @@
 <w:document xmlns:wpc="http://schemas.microsoft.com/office/word/2010/wordprocessingCanvas" xmlns:mc="http://schemas.openxmlformats.org/markup-compatibility/2006" xmlns:o="urn:schemas-microsoft-com:office:office" xmlns:r="http://schemas.openxmlformats.org/officeDocument/2006/relationships" xmlns:m="http://schemas.openxmlformats.org/officeDocument/2006/math" xmlns:v="urn:schemas-microsoft-com:vml" xmlns:wp14="http://schemas.microsoft.com/office/word/2010/wordprocessingDrawing" xmlns:wp="http://schemas.openxmlformats.org/drawingml/2006/wordprocessingDrawing" xmlns:w10="urn:schemas-microsoft-com:office:word" xmlns:w="http://schemas.openxmlformats.org/wordprocessingml/2006/main" xmlns:w14="http://schemas.microsoft.com/office/word/2010/wordml" xmlns:w15="http://schemas.microsoft.com/office/word/2012/wordml" xmlns:wpg="http://schemas.microsoft.com/office/word/2010/wordprocessingGroup" xmlns:wpi="http://schemas.microsoft.com/office/word/2010/wordprocessingInk" xmlns:wne="http://schemas.microsoft.com/office/word/2006/wordml" xmlns:wps="http://schemas.microsoft.com/office/word/2010/wordprocessingShape" mc:Ignorable="w14 w15 wp14">
   <w:body>
     <w:p>
-      <w:r>
-        <w:t xml:space="preserve">    &lt;instance instanceCode="</w:t>
+      <w:bookmarkStart w:id="0" w:name="_GoBack"/>
+      <w:bookmarkEnd w:id="0"/>
+      <w:r>
+        <w:t xml:space="preserve">    &lt;instance </w:t>
+      </w:r>
+      <w:proofErr w:type="spellStart"/>
+      <w:r>
+        <w:t>instanceCode</w:t>
+      </w:r>
+      <w:proofErr w:type="spellEnd"/>
+      <w:r>
+        <w:t>="</w:t>
       </w:r>
       <w:fldSimple w:instr=" MERGEFIELD Measure_Code ">
         <w:r>
@@ -15,12 +25,31 @@
         </w:r>
       </w:fldSimple>
       <w:r>
-        <w:t>" o</w:t>
-      </w:r>
-      <w:bookmarkStart w:id="0" w:name="_GoBack"/>
-      <w:bookmarkEnd w:id="0"/>
-      <w:r>
-        <w:t>bjectCode="strat_kpi_measure" parentInstanceCode="</w:t>
+        <w:t xml:space="preserve">" </w:t>
+      </w:r>
+      <w:proofErr w:type="spellStart"/>
+      <w:r>
+        <w:t>objectCode</w:t>
+      </w:r>
+      <w:proofErr w:type="spellEnd"/>
+      <w:r>
+        <w:t>="</w:t>
+      </w:r>
+      <w:proofErr w:type="spellStart"/>
+      <w:r>
+        <w:t>strat_kpi_measure</w:t>
+      </w:r>
+      <w:proofErr w:type="spellEnd"/>
+      <w:r>
+        <w:t xml:space="preserve">" </w:t>
+      </w:r>
+      <w:proofErr w:type="spellStart"/>
+      <w:r>
+        <w:t>parentInstanceCode</w:t>
+      </w:r>
+      <w:proofErr w:type="spellEnd"/>
+      <w:r>
+        <w:t>="</w:t>
       </w:r>
       <w:fldSimple w:instr=" MERGEFIELD KPI ">
         <w:r>
@@ -31,22 +60,78 @@
         </w:r>
       </w:fldSimple>
       <w:r>
-        <w:t>" parentObjectCode="strat_kpi"&gt;</w:t>
-      </w:r>
-    </w:p>
-    <w:p>
-      <w:r>
-        <w:t xml:space="preserve">      &lt;CustomInformation&gt;</w:t>
-      </w:r>
-    </w:p>
-    <w:p>
-      <w:r>
-        <w:t xml:space="preserve">        &lt;ColumnValue name="partition_code"&gt;NIKU.ROOT&lt;/ColumnValue&gt;</w:t>
-      </w:r>
-    </w:p>
-    <w:p>
-      <w:r>
-        <w:t xml:space="preserve">        &lt;ColumnValue name="name"&gt;</w:t>
+        <w:t xml:space="preserve">" </w:t>
+      </w:r>
+      <w:proofErr w:type="spellStart"/>
+      <w:r>
+        <w:t>parentObjectCode</w:t>
+      </w:r>
+      <w:proofErr w:type="spellEnd"/>
+      <w:r>
+        <w:t>="</w:t>
+      </w:r>
+      <w:proofErr w:type="spellStart"/>
+      <w:r>
+        <w:t>strat_kpi</w:t>
+      </w:r>
+      <w:proofErr w:type="spellEnd"/>
+      <w:r>
+        <w:t>"&gt;</w:t>
+      </w:r>
+    </w:p>
+    <w:p>
+      <w:r>
+        <w:t xml:space="preserve">      &lt;</w:t>
+      </w:r>
+      <w:proofErr w:type="spellStart"/>
+      <w:r>
+        <w:t>CustomInformation</w:t>
+      </w:r>
+      <w:proofErr w:type="spellEnd"/>
+      <w:r>
+        <w:t>&gt;</w:t>
+      </w:r>
+    </w:p>
+    <w:p>
+      <w:r>
+        <w:t xml:space="preserve">        &lt;</w:t>
+      </w:r>
+      <w:proofErr w:type="spellStart"/>
+      <w:r>
+        <w:t>ColumnValue</w:t>
+      </w:r>
+      <w:proofErr w:type="spellEnd"/>
+      <w:r>
+        <w:t xml:space="preserve"> name="</w:t>
+      </w:r>
+      <w:proofErr w:type="spellStart"/>
+      <w:r>
+        <w:t>partition_code</w:t>
+      </w:r>
+      <w:proofErr w:type="spellEnd"/>
+      <w:r>
+        <w:t>"&gt;NIKU.ROOT&lt;/</w:t>
+      </w:r>
+      <w:proofErr w:type="spellStart"/>
+      <w:r>
+        <w:t>ColumnValue</w:t>
+      </w:r>
+      <w:proofErr w:type="spellEnd"/>
+      <w:r>
+        <w:t>&gt;</w:t>
+      </w:r>
+    </w:p>
+    <w:p>
+      <w:r>
+        <w:t xml:space="preserve">        &lt;</w:t>
+      </w:r>
+      <w:proofErr w:type="spellStart"/>
+      <w:r>
+        <w:t>ColumnValue</w:t>
+      </w:r>
+      <w:proofErr w:type="spellEnd"/>
+      <w:r>
+        <w:t xml:space="preserve"> name="name"&gt;</w:t>
       </w:r>
       <w:fldSimple w:instr=" MERGEFIELD Measure_Name ">
         <w:r>
@@ -57,12 +142,28 @@
         </w:r>
       </w:fldSimple>
       <w:r>
-        <w:t>&lt;/ColumnValue&gt;</w:t>
-      </w:r>
-    </w:p>
-    <w:p>
-      <w:r>
-        <w:t xml:space="preserve">        &lt;ColumnValue name="code"&gt;</w:t>
+        <w:t>&lt;/</w:t>
+      </w:r>
+      <w:proofErr w:type="spellStart"/>
+      <w:r>
+        <w:t>ColumnValue</w:t>
+      </w:r>
+      <w:proofErr w:type="spellEnd"/>
+      <w:r>
+        <w:t>&gt;</w:t>
+      </w:r>
+    </w:p>
+    <w:p>
+      <w:r>
+        <w:t xml:space="preserve">        &lt;</w:t>
+      </w:r>
+      <w:proofErr w:type="spellStart"/>
+      <w:r>
+        <w:t>ColumnValue</w:t>
+      </w:r>
+      <w:proofErr w:type="spellEnd"/>
+      <w:r>
+        <w:t xml:space="preserve"> name="code"&gt;</w:t>
       </w:r>
       <w:fldSimple w:instr=" MERGEFIELD Measure_Code ">
         <w:r>
@@ -73,12 +174,36 @@
         </w:r>
       </w:fldSimple>
       <w:r>
-        <w:t>&lt;/ColumnValue&gt;</w:t>
-      </w:r>
-    </w:p>
-    <w:p>
-      <w:r>
-        <w:t xml:space="preserve">        &lt;ColumnValue name="measurement_date"&gt;</w:t>
+        <w:t>&lt;/</w:t>
+      </w:r>
+      <w:proofErr w:type="spellStart"/>
+      <w:r>
+        <w:t>ColumnValue</w:t>
+      </w:r>
+      <w:proofErr w:type="spellEnd"/>
+      <w:r>
+        <w:t>&gt;</w:t>
+      </w:r>
+    </w:p>
+    <w:p>
+      <w:r>
+        <w:t xml:space="preserve">        &lt;</w:t>
+      </w:r>
+      <w:proofErr w:type="spellStart"/>
+      <w:r>
+        <w:t>ColumnValue</w:t>
+      </w:r>
+      <w:proofErr w:type="spellEnd"/>
+      <w:r>
+        <w:t xml:space="preserve"> name="</w:t>
+      </w:r>
+      <w:proofErr w:type="spellStart"/>
+      <w:r>
+        <w:t>measurement_date</w:t>
+      </w:r>
+      <w:proofErr w:type="spellEnd"/>
+      <w:r>
+        <w:t>"&gt;</w:t>
       </w:r>
       <w:fldSimple w:instr=" MERGEFIELD Measure_Date ">
         <w:r>
@@ -89,12 +214,36 @@
         </w:r>
       </w:fldSimple>
       <w:r>
-        <w:t>&lt;/ColumnValue&gt;</w:t>
-      </w:r>
-    </w:p>
-    <w:p>
-      <w:r>
-        <w:t xml:space="preserve">        &lt;ColumnValue name="measurement_value"&gt;</w:t>
+        <w:t>&lt;/</w:t>
+      </w:r>
+      <w:proofErr w:type="spellStart"/>
+      <w:r>
+        <w:t>ColumnValue</w:t>
+      </w:r>
+      <w:proofErr w:type="spellEnd"/>
+      <w:r>
+        <w:t>&gt;</w:t>
+      </w:r>
+    </w:p>
+    <w:p>
+      <w:r>
+        <w:t xml:space="preserve">        &lt;</w:t>
+      </w:r>
+      <w:proofErr w:type="spellStart"/>
+      <w:r>
+        <w:t>ColumnValue</w:t>
+      </w:r>
+      <w:proofErr w:type="spellEnd"/>
+      <w:r>
+        <w:t xml:space="preserve"> name="</w:t>
+      </w:r>
+      <w:proofErr w:type="spellStart"/>
+      <w:r>
+        <w:t>measurement_value</w:t>
+      </w:r>
+      <w:proofErr w:type="spellEnd"/>
+      <w:r>
+        <w:t>"&gt;</w:t>
       </w:r>
       <w:fldSimple w:instr=" MERGEFIELD Measure_Value ">
         <w:r>
@@ -105,17 +254,41 @@
         </w:r>
       </w:fldSimple>
       <w:r>
-        <w:t>&lt;/ColumnValue&gt;</w:t>
-      </w:r>
-    </w:p>
-    <w:p>
-      <w:r>
-        <w:t xml:space="preserve">      &lt;/CustomInformation&gt;</w:t>
-      </w:r>
-    </w:p>
-    <w:p>
-      <w:r>
-        <w:t xml:space="preserve">      &lt;OBSAssocs complete="false"/&gt;</w:t>
+        <w:t>&lt;/</w:t>
+      </w:r>
+      <w:proofErr w:type="spellStart"/>
+      <w:r>
+        <w:t>ColumnValue</w:t>
+      </w:r>
+      <w:proofErr w:type="spellEnd"/>
+      <w:r>
+        <w:t>&gt;</w:t>
+      </w:r>
+    </w:p>
+    <w:p>
+      <w:r>
+        <w:t xml:space="preserve">      &lt;/</w:t>
+      </w:r>
+      <w:proofErr w:type="spellStart"/>
+      <w:r>
+        <w:t>CustomInformation</w:t>
+      </w:r>
+      <w:proofErr w:type="spellEnd"/>
+      <w:r>
+        <w:t>&gt;</w:t>
+      </w:r>
+    </w:p>
+    <w:p>
+      <w:r>
+        <w:t xml:space="preserve">      &lt;</w:t>
+      </w:r>
+      <w:proofErr w:type="spellStart"/>
+      <w:r>
+        <w:t>OBSAssocs</w:t>
+      </w:r>
+      <w:proofErr w:type="spellEnd"/>
+      <w:r>
+        <w:t xml:space="preserve"> complete="false"/&gt;</w:t>
       </w:r>
     </w:p>
     <w:p>
@@ -125,12 +298,84 @@
     </w:p>
     <w:p>
       <w:r>
-        <w:t xml:space="preserve">        &lt;UserSecurity rightCode="odf_cst_strat_kpi_measure_edit" userName="admin"/&gt;</w:t>
-      </w:r>
-    </w:p>
-    <w:p>
-      <w:r>
-        <w:t xml:space="preserve">        &lt;UserSecurity rightCode="odf_cst_strat_kpi_measure_edit" userName="xog"/&gt;</w:t>
+        <w:t xml:space="preserve">        &lt;</w:t>
+      </w:r>
+      <w:proofErr w:type="spellStart"/>
+      <w:r>
+        <w:t>UserSecurity</w:t>
+      </w:r>
+      <w:proofErr w:type="spellEnd"/>
+      <w:r>
+        <w:t xml:space="preserve"> </w:t>
+      </w:r>
+      <w:proofErr w:type="spellStart"/>
+      <w:r>
+        <w:t>rightCode</w:t>
+      </w:r>
+      <w:proofErr w:type="spellEnd"/>
+      <w:r>
+        <w:t>="</w:t>
+      </w:r>
+      <w:proofErr w:type="spellStart"/>
+      <w:r>
+        <w:t>odf_cst_strat_kpi_measure_edit</w:t>
+      </w:r>
+      <w:proofErr w:type="spellEnd"/>
+      <w:r>
+        <w:t xml:space="preserve">" </w:t>
+      </w:r>
+      <w:proofErr w:type="spellStart"/>
+      <w:r>
+        <w:t>userName</w:t>
+      </w:r>
+      <w:proofErr w:type="spellEnd"/>
+      <w:r>
+        <w:t>="admin"/&gt;</w:t>
+      </w:r>
+    </w:p>
+    <w:p>
+      <w:r>
+        <w:t xml:space="preserve">        &lt;</w:t>
+      </w:r>
+      <w:proofErr w:type="spellStart"/>
+      <w:r>
+        <w:t>UserSecurity</w:t>
+      </w:r>
+      <w:proofErr w:type="spellEnd"/>
+      <w:r>
+        <w:t xml:space="preserve"> </w:t>
+      </w:r>
+      <w:proofErr w:type="spellStart"/>
+      <w:r>
+        <w:t>rightCode</w:t>
+      </w:r>
+      <w:proofErr w:type="spellEnd"/>
+      <w:r>
+        <w:t>="</w:t>
+      </w:r>
+      <w:proofErr w:type="spellStart"/>
+      <w:r>
+        <w:t>odf_cst_strat_kpi_measure_edit</w:t>
+      </w:r>
+      <w:proofErr w:type="spellEnd"/>
+      <w:r>
+        <w:t xml:space="preserve">" </w:t>
+      </w:r>
+      <w:proofErr w:type="spellStart"/>
+      <w:r>
+        <w:t>userName</w:t>
+      </w:r>
+      <w:proofErr w:type="spellEnd"/>
+      <w:r>
+        <w:t>="</w:t>
+      </w:r>
+      <w:proofErr w:type="spellStart"/>
+      <w:r>
+        <w:t>xog</w:t>
+      </w:r>
+      <w:proofErr w:type="spellEnd"/>
+      <w:r>
+        <w:t>"/&gt;</w:t>
       </w:r>
     </w:p>
     <w:p>

</xml_diff>